<commit_message>
Switched summary for questions
</commit_message>
<xml_diff>
--- a/Word doc/Capstone info.docx
+++ b/Word doc/Capstone info.docx
@@ -3,14 +3,30 @@
 <w:document xmlns:wpc="http://schemas.microsoft.com/office/word/2010/wordprocessingCanvas" xmlns:cx="http://schemas.microsoft.com/office/drawing/2014/chartex" xmlns:cx1="http://schemas.microsoft.com/office/drawing/2015/9/8/chartex" xmlns:cx2="http://schemas.microsoft.com/office/drawing/2015/10/21/chartex" xmlns:cx3="http://schemas.microsoft.com/office/drawing/2016/5/9/chartex" xmlns:cx4="http://schemas.microsoft.com/office/drawing/2016/5/10/chartex" xmlns:cx5="http://schemas.microsoft.com/office/drawing/2016/5/11/chartex" xmlns:cx6="http://schemas.microsoft.com/office/drawing/2016/5/12/chartex" xmlns:cx7="http://schemas.microsoft.com/office/drawing/2016/5/13/chartex" xmlns:cx8="http://schemas.microsoft.com/office/drawing/2016/5/14/chartex" xmlns:mc="http://schemas.openxmlformats.org/markup-compatibility/2006" xmlns:aink="http://schemas.microsoft.com/office/drawing/2016/ink" xmlns:am3d="http://schemas.microsoft.com/office/drawing/2017/model3d" xmlns:o="urn:schemas-microsoft-com:office:office" xmlns:r="http://schemas.openxmlformats.org/officeDocument/2006/relationships" xmlns:m="http://schemas.openxmlformats.org/officeDocument/2006/math" xmlns:v="urn:schemas-microsoft-com:vml" xmlns:wp14="http://schemas.microsoft.com/office/word/2010/wordprocessingDrawing" xmlns:wp="http://schemas.openxmlformats.org/drawingml/2006/wordprocessingDrawing" xmlns:w10="urn:schemas-microsoft-com:office:word" xmlns:w="http://schemas.openxmlformats.org/wordprocessingml/2006/main" xmlns:w14="http://schemas.microsoft.com/office/word/2010/wordml" xmlns:w15="http://schemas.microsoft.com/office/word/2012/wordml" xmlns:w16cex="http://schemas.microsoft.com/office/word/2018/wordml/cex" xmlns:w16cid="http://schemas.microsoft.com/office/word/2016/wordml/cid" xmlns:w16="http://schemas.microsoft.com/office/word/2018/wordml" xmlns:w16sdtdh="http://schemas.microsoft.com/office/word/2020/wordml/sdtdatahash" xmlns:w16se="http://schemas.microsoft.com/office/word/2015/wordml/symex" xmlns:wpg="http://schemas.microsoft.com/office/word/2010/wordprocessingGroup" xmlns:wpi="http://schemas.microsoft.com/office/word/2010/wordprocessingInk" xmlns:wne="http://schemas.microsoft.com/office/word/2006/wordml" xmlns:wps="http://schemas.microsoft.com/office/word/2010/wordprocessingShape" mc:Ignorable="w14 w15 w16se w16cid w16 w16cex w16sdtdh wp14">
   <w:body>
     <w:p>
-      <w:hyperlink r:id="rId5" w:history="1">
-        <w:r>
-          <w:rPr>
-            <w:rStyle w:val="Hyperlink"/>
-          </w:rPr>
-          <w:t>https://core.ac.uk/download/pdf/210610174.pdf</w:t>
-        </w:r>
-      </w:hyperlink>
+      <w:r>
+        <w:fldChar w:fldCharType="begin"/>
+      </w:r>
+      <w:r>
+        <w:instrText xml:space="preserve"> HYPERLINK "</w:instrText>
+      </w:r>
+      <w:r>
+        <w:instrText>https://core.ac.uk/download/pdf/210610174.pdf</w:instrText>
+      </w:r>
+      <w:r>
+        <w:instrText xml:space="preserve">" </w:instrText>
+      </w:r>
+      <w:r>
+        <w:fldChar w:fldCharType="separate"/>
+      </w:r>
+      <w:r>
+        <w:rPr>
+          <w:rStyle w:val="Hyperlink"/>
+        </w:rPr>
+        <w:t>https://core.ac.uk/download/pdf/210610174.pdf</w:t>
+      </w:r>
+      <w:r>
+        <w:fldChar w:fldCharType="end"/>
+      </w:r>
     </w:p>
     <w:p/>
     <w:p>
@@ -46,7 +62,15 @@
         </w:numPr>
       </w:pPr>
       <w:r>
-        <w:t>The first step in data cleaning is to read the files in suitable format. The MEPS data files are by default in the. spss format, which is the SAS transport format, to convert them to .csv which is suitable format for data analysis using python, I wrote a script to convert the files to readable .csv format. Fig 5: Exporting SAS transport format data into csv</w:t>
+        <w:t xml:space="preserve">The first step in data cleaning is to read the files in suitable format. The MEPS data files are by default in the. </w:t>
+      </w:r>
+      <w:proofErr w:type="spellStart"/>
+      <w:r>
+        <w:t>spss</w:t>
+      </w:r>
+      <w:proofErr w:type="spellEnd"/>
+      <w:r>
+        <w:t xml:space="preserve"> format, which is the SAS transport format, to convert them to .csv which is suitable format for data analysis using python, I wrote a script to convert the files to readable .csv format. Fig 5: Exporting SAS transport format data into csv</w:t>
       </w:r>
     </w:p>
     <w:p/>
@@ -207,7 +231,7 @@
       <w:pPr>
         <w:ind w:left="360"/>
       </w:pPr>
-      <w:hyperlink r:id="rId6" w:history="1">
+      <w:hyperlink r:id="rId5" w:history="1">
         <w:r>
           <w:rPr>
             <w:rStyle w:val="Hyperlink"/>
@@ -220,7 +244,7 @@
       <w:pPr>
         <w:ind w:left="360"/>
       </w:pPr>
-      <w:hyperlink r:id="rId7" w:history="1">
+      <w:hyperlink r:id="rId6" w:history="1">
         <w:r>
           <w:rPr>
             <w:rStyle w:val="Hyperlink"/>
@@ -253,7 +277,7 @@
           <w:u w:val="none"/>
         </w:rPr>
       </w:pPr>
-      <w:hyperlink r:id="rId8" w:history="1">
+      <w:hyperlink r:id="rId7" w:history="1">
         <w:r>
           <w:rPr>
             <w:rStyle w:val="Hyperlink"/>
@@ -270,7 +294,7 @@
           <w:numId w:val="1"/>
         </w:numPr>
       </w:pPr>
-      <w:hyperlink r:id="rId9" w:history="1">
+      <w:hyperlink r:id="rId8" w:history="1">
         <w:r>
           <w:rPr>
             <w:rStyle w:val="Hyperlink"/>
@@ -347,7 +371,15 @@
         </w:numPr>
       </w:pPr>
       <w:r>
-        <w:t>New tx funding</w:t>
+        <w:t xml:space="preserve">New </w:t>
+      </w:r>
+      <w:proofErr w:type="spellStart"/>
+      <w:r>
+        <w:t>tx</w:t>
+      </w:r>
+      <w:proofErr w:type="spellEnd"/>
+      <w:r>
+        <w:t xml:space="preserve"> funding</w:t>
       </w:r>
     </w:p>
     <w:p>
@@ -370,7 +402,7 @@
           <w:numId w:val="1"/>
         </w:numPr>
       </w:pPr>
-      <w:hyperlink r:id="rId10" w:history="1">
+      <w:hyperlink r:id="rId9" w:history="1">
         <w:r>
           <w:rPr>
             <w:rStyle w:val="Hyperlink"/>
@@ -387,7 +419,7 @@
           <w:numId w:val="1"/>
         </w:numPr>
       </w:pPr>
-      <w:hyperlink r:id="rId11" w:history="1">
+      <w:hyperlink r:id="rId10" w:history="1">
         <w:r>
           <w:rPr>
             <w:rStyle w:val="Hyperlink"/>
@@ -404,7 +436,7 @@
           <w:numId w:val="1"/>
         </w:numPr>
       </w:pPr>
-      <w:hyperlink r:id="rId12" w:history="1">
+      <w:hyperlink r:id="rId11" w:history="1">
         <w:r>
           <w:rPr>
             <w:rStyle w:val="Hyperlink"/>
@@ -426,7 +458,7 @@
           <w:u w:val="none"/>
         </w:rPr>
       </w:pPr>
-      <w:hyperlink r:id="rId13" w:history="1">
+      <w:hyperlink r:id="rId12" w:history="1">
         <w:r>
           <w:rPr>
             <w:rStyle w:val="Hyperlink"/>
@@ -474,8 +506,18 @@
           <w:color w:val="auto"/>
           <w:u w:val="none"/>
         </w:rPr>
-        <w:t>Expanded providers and settings where OUD patients can find tx</w:t>
-      </w:r>
+        <w:t xml:space="preserve">Expanded providers and settings where OUD patients can find </w:t>
+      </w:r>
+      <w:proofErr w:type="spellStart"/>
+      <w:r>
+        <w:rPr>
+          <w:rStyle w:val="Hyperlink"/>
+          <w:color w:val="auto"/>
+          <w:u w:val="none"/>
+        </w:rPr>
+        <w:t>tx</w:t>
+      </w:r>
+      <w:proofErr w:type="spellEnd"/>
     </w:p>
     <w:p>
       <w:pPr>
@@ -516,8 +558,13 @@
         </w:numPr>
       </w:pPr>
       <w:r>
-        <w:t>Improved access to buprenorphine tx</w:t>
-      </w:r>
+        <w:t xml:space="preserve">Improved access to buprenorphine </w:t>
+      </w:r>
+      <w:proofErr w:type="spellStart"/>
+      <w:r>
+        <w:t>tx</w:t>
+      </w:r>
+      <w:proofErr w:type="spellEnd"/>
     </w:p>
     <w:p>
       <w:pPr>
@@ -570,7 +617,7 @@
           <w:numId w:val="2"/>
         </w:numPr>
       </w:pPr>
-      <w:hyperlink r:id="rId14" w:history="1">
+      <w:hyperlink r:id="rId13" w:history="1">
         <w:r>
           <w:rPr>
             <w:rStyle w:val="Hyperlink"/>
@@ -617,7 +664,7 @@
           <w:numId w:val="2"/>
         </w:numPr>
       </w:pPr>
-      <w:hyperlink r:id="rId15" w:history="1">
+      <w:hyperlink r:id="rId14" w:history="1">
         <w:r>
           <w:rPr>
             <w:rStyle w:val="Hyperlink"/>
@@ -649,7 +696,7 @@
           <w:numId w:val="2"/>
         </w:numPr>
       </w:pPr>
-      <w:hyperlink r:id="rId16" w:history="1">
+      <w:hyperlink r:id="rId15" w:history="1">
         <w:r>
           <w:rPr>
             <w:rStyle w:val="Hyperlink"/>
@@ -690,7 +737,7 @@
           <w:numId w:val="2"/>
         </w:numPr>
       </w:pPr>
-      <w:hyperlink r:id="rId17" w:history="1">
+      <w:hyperlink r:id="rId16" w:history="1">
         <w:r>
           <w:rPr>
             <w:rStyle w:val="Hyperlink"/>
@@ -726,7 +773,7 @@
           <w:numId w:val="2"/>
         </w:numPr>
       </w:pPr>
-      <w:hyperlink r:id="rId18" w:history="1">
+      <w:hyperlink r:id="rId17" w:history="1">
         <w:r>
           <w:rPr>
             <w:rStyle w:val="Hyperlink"/>
@@ -735,7 +782,15 @@
         </w:r>
       </w:hyperlink>
       <w:r>
-        <w:t xml:space="preserve">  scraped for pdmp info</w:t>
+        <w:t xml:space="preserve">   for </w:t>
+      </w:r>
+      <w:proofErr w:type="spellStart"/>
+      <w:r>
+        <w:t>pdmp</w:t>
+      </w:r>
+      <w:proofErr w:type="spellEnd"/>
+      <w:r>
+        <w:t xml:space="preserve"> info</w:t>
       </w:r>
     </w:p>
     <w:p>
@@ -759,7 +814,7 @@
           <w:numId w:val="2"/>
         </w:numPr>
       </w:pPr>
-      <w:hyperlink r:id="rId19" w:history="1">
+      <w:hyperlink r:id="rId18" w:history="1">
         <w:r>
           <w:rPr>
             <w:rStyle w:val="Hyperlink"/>
@@ -769,6 +824,146 @@
       </w:hyperlink>
       <w:r>
         <w:t xml:space="preserve"> </w:t>
+      </w:r>
+    </w:p>
+    <w:p/>
+    <w:p/>
+    <w:p/>
+    <w:p/>
+    <w:p/>
+    <w:p>
+      <w:r>
+        <w:t>Capstone proposal</w:t>
+      </w:r>
+    </w:p>
+    <w:p>
+      <w:pPr>
+        <w:pStyle w:val="NormalWeb"/>
+        <w:shd w:val="clear" w:color="auto" w:fill="FFFFFF"/>
+        <w:spacing w:before="0" w:beforeAutospacing="0" w:after="0" w:afterAutospacing="0"/>
+      </w:pPr>
+      <w:r>
+        <w:rPr>
+          <w:rFonts w:ascii="Verdana" w:hAnsi="Verdana"/>
+          <w:b/>
+          <w:bCs/>
+          <w:color w:val="538135"/>
+          <w:sz w:val="38"/>
+          <w:szCs w:val="38"/>
+        </w:rPr>
+        <w:t>Executive Summary</w:t>
+      </w:r>
+    </w:p>
+    <w:p>
+      <w:pPr>
+        <w:pStyle w:val="NormalWeb"/>
+        <w:shd w:val="clear" w:color="auto" w:fill="FFFFFF"/>
+        <w:spacing w:before="0" w:beforeAutospacing="0" w:after="0" w:afterAutospacing="0"/>
+      </w:pPr>
+      <w:r>
+        <w:rPr>
+          <w:rFonts w:ascii="Georgia" w:hAnsi="Georgia"/>
+          <w:i/>
+          <w:iCs/>
+          <w:color w:val="010101"/>
+        </w:rPr>
+        <w:t>Opioid use and abuse is a subject that is often in the news.  As a pharmacist in Tennessee, I have seen a dramatic decrease in the number of prescriptions and the amount being dispensed but does the data show this? Is there a decline in abuse with the new laws that have been put in place in some states? There are published datasets that present the medications prescribed across years where I will need to pull out the specific opioid medications. </w:t>
+      </w:r>
+    </w:p>
+    <w:p>
+      <w:pPr>
+        <w:pStyle w:val="NormalWeb"/>
+        <w:shd w:val="clear" w:color="auto" w:fill="FFFFFF"/>
+        <w:spacing w:before="0" w:beforeAutospacing="0" w:after="0" w:afterAutospacing="0"/>
+      </w:pPr>
+      <w:r>
+        <w:rPr>
+          <w:rFonts w:ascii="Verdana" w:hAnsi="Verdana"/>
+          <w:b/>
+          <w:bCs/>
+          <w:color w:val="538135"/>
+          <w:sz w:val="38"/>
+          <w:szCs w:val="38"/>
+        </w:rPr>
+        <w:t>Motivation</w:t>
+      </w:r>
+    </w:p>
+    <w:p>
+      <w:pPr>
+        <w:pStyle w:val="NormalWeb"/>
+        <w:shd w:val="clear" w:color="auto" w:fill="FFFFFF"/>
+        <w:spacing w:before="0" w:beforeAutospacing="0" w:after="0" w:afterAutospacing="0"/>
+      </w:pPr>
+      <w:r>
+        <w:rPr>
+          <w:rFonts w:ascii="Georgia" w:hAnsi="Georgia"/>
+          <w:i/>
+          <w:iCs/>
+          <w:color w:val="010101"/>
+        </w:rPr>
+        <w:t>Opioids is a topic that has caused me distress over my years in healthcare. I have seen how patients start on a simple pain treatment for an acute surgery only to progress into chronic use or even move to heroin. As a pharmacist, I have to be vigilant about timing of refills so that I would not contribute to their addiction and potential overdose. Many patients that use opioids chronically call in repeatedly to ask when they can have their next fill, even though they know the answer.  I have had patients admit that they will take heroin if they cannot get their opioids filled early and had patients overdose on street drugs while trying to overcome their addiction. I honestly hope that the data shows that the US is coming out of the opioid crisis.</w:t>
+      </w:r>
+    </w:p>
+    <w:p>
+      <w:pPr>
+        <w:pStyle w:val="NormalWeb"/>
+        <w:shd w:val="clear" w:color="auto" w:fill="FFFFFF"/>
+        <w:spacing w:before="0" w:beforeAutospacing="0" w:after="0" w:afterAutospacing="0"/>
+      </w:pPr>
+      <w:hyperlink r:id="rId19" w:anchor=":~:text=In%202019%2C%20nearly%2050%2C000%20people,died%20from%20opioid%2Dinvolved%20overdoses.&amp;text=The%20misuse%20of%20and%20addiction,as%20social%20and%20economic%20welfare" w:history="1">
+        <w:r>
+          <w:rPr>
+            <w:rStyle w:val="Hyperlink"/>
+            <w:rFonts w:ascii="Georgia" w:hAnsi="Georgia"/>
+            <w:i/>
+            <w:iCs/>
+            <w:color w:val="0563C1"/>
+          </w:rPr>
+          <w:t>https://www.drugabuse.gov/drug-topics/opioids/opioid-overdose-crisis#:~:text=In%202019%2C%20nearly%2050%2C000%20people,died%20from%20opioid%2Dinvolved%20overdoses.&amp;text=The%20misuse%20of%20and%20addiction,as%20social%20and%20economic%20welfare</w:t>
+        </w:r>
+      </w:hyperlink>
+      <w:r>
+        <w:rPr>
+          <w:rFonts w:ascii="Georgia" w:hAnsi="Georgia"/>
+          <w:i/>
+          <w:iCs/>
+          <w:color w:val="010101"/>
+        </w:rPr>
+        <w:t>. </w:t>
+      </w:r>
+    </w:p>
+    <w:p>
+      <w:pPr>
+        <w:pStyle w:val="NormalWeb"/>
+        <w:shd w:val="clear" w:color="auto" w:fill="FFFFFF"/>
+        <w:spacing w:before="0" w:beforeAutospacing="0" w:after="0" w:afterAutospacing="0"/>
+      </w:pPr>
+      <w:r>
+        <w:rPr>
+          <w:rFonts w:ascii="Verdana" w:hAnsi="Verdana"/>
+          <w:b/>
+          <w:bCs/>
+          <w:color w:val="538135"/>
+          <w:sz w:val="38"/>
+          <w:szCs w:val="38"/>
+        </w:rPr>
+        <w:t>Data Question</w:t>
+      </w:r>
+    </w:p>
+    <w:p>
+      <w:pPr>
+        <w:pStyle w:val="NormalWeb"/>
+        <w:shd w:val="clear" w:color="auto" w:fill="FFFFFF"/>
+        <w:spacing w:before="0" w:beforeAutospacing="0" w:after="0" w:afterAutospacing="0"/>
+      </w:pPr>
+      <w:r>
+        <w:rPr>
+          <w:rFonts w:ascii="Georgia" w:hAnsi="Georgia"/>
+          <w:i/>
+          <w:iCs/>
+          <w:color w:val="000000"/>
+        </w:rPr>
+        <w:t>What is the state of opioid use and abuse in the United States? Has use and abuse declined? Are deaths from overdoses declining? Are there more clinics to help those addicted? </w:t>
       </w:r>
     </w:p>
     <w:p>
@@ -1427,7 +1622,6 @@
   <w:style w:type="character" w:default="1" w:styleId="DefaultParagraphFont">
     <w:name w:val="Default Paragraph Font"/>
     <w:uiPriority w:val="1"/>
-    <w:semiHidden/>
     <w:unhideWhenUsed/>
   </w:style>
   <w:style w:type="table" w:default="1" w:styleId="TableNormal">
@@ -1484,6 +1678,22 @@
       <w:ind w:left="720"/>
       <w:contextualSpacing/>
     </w:pPr>
+  </w:style>
+  <w:style w:type="paragraph" w:styleId="NormalWeb">
+    <w:name w:val="Normal (Web)"/>
+    <w:basedOn w:val="Normal"/>
+    <w:uiPriority w:val="99"/>
+    <w:semiHidden/>
+    <w:unhideWhenUsed/>
+    <w:rsid w:val="001710C2"/>
+    <w:pPr>
+      <w:spacing w:before="100" w:beforeAutospacing="1" w:after="100" w:afterAutospacing="1" w:line="240" w:lineRule="auto"/>
+    </w:pPr>
+    <w:rPr>
+      <w:rFonts w:ascii="Times New Roman" w:eastAsia="Times New Roman" w:hAnsi="Times New Roman" w:cs="Times New Roman"/>
+      <w:sz w:val="24"/>
+      <w:szCs w:val="24"/>
+    </w:rPr>
   </w:style>
 </w:styles>
 </file>

</xml_diff>